<commit_message>
Recursion y archihvo de compleijdades
</commit_message>
<xml_diff>
--- a/Docs/Documento de analisis reto 4.docx
+++ b/Docs/Documento de analisis reto 4.docx
@@ -187,6 +187,7 @@
           <w:bCs/>
           <w:sz w:val="24"/>
           <w:szCs w:val="24"/>
+          <w:highlight w:val="yellow"/>
         </w:rPr>
       </w:pPr>
       <w:r>
@@ -220,7 +221,44 @@
           <w:szCs w:val="24"/>
           <w:highlight w:val="yellow"/>
         </w:rPr>
-        <w:t xml:space="preserve">: </w:t>
+        <w:t>:</w:t>
+      </w:r>
+      <w:r>
+        <w:rPr>
+          <w:rFonts w:ascii="Times New Roman" w:hAnsi="Times New Roman" w:cs="Times New Roman"/>
+          <w:b/>
+          <w:bCs/>
+          <w:sz w:val="24"/>
+          <w:szCs w:val="24"/>
+          <w:highlight w:val="yellow"/>
+        </w:rPr>
+        <w:t xml:space="preserve"> O(E+ V)</w:t>
+      </w:r>
+    </w:p>
+    <w:p>
+      <w:pPr>
+        <w:jc w:val="both"/>
+        <w:rPr>
+          <w:rFonts w:ascii="Times New Roman" w:hAnsi="Times New Roman" w:cs="Times New Roman"/>
+          <w:sz w:val="24"/>
+          <w:szCs w:val="24"/>
+        </w:rPr>
+      </w:pPr>
+      <w:r>
+        <w:rPr>
+          <w:rFonts w:ascii="Times New Roman" w:hAnsi="Times New Roman" w:cs="Times New Roman"/>
+          <w:sz w:val="24"/>
+          <w:szCs w:val="24"/>
+        </w:rPr>
+        <w:t xml:space="preserve">En este requerimiento la complejidad depende de </w:t>
+      </w:r>
+      <w:r>
+        <w:rPr>
+          <w:rFonts w:ascii="Times New Roman" w:hAnsi="Times New Roman" w:cs="Times New Roman"/>
+          <w:sz w:val="24"/>
+          <w:szCs w:val="24"/>
+        </w:rPr>
+        <w:t xml:space="preserve">los vértices y los arcos del Grafo ‘Digrafo’. Ya que se trabaja sobre este grafo en todo el requerimiento. </w:t>
       </w:r>
     </w:p>
     <w:p>
@@ -334,32 +372,16 @@
           <w:sz w:val="24"/>
           <w:szCs w:val="24"/>
         </w:rPr>
-        <w:t xml:space="preserve">n representa la función </w:t>
-      </w:r>
-      <w:proofErr w:type="spellStart"/>
-      <w:r>
-        <w:rPr>
-          <w:rFonts w:ascii="Times New Roman" w:hAnsi="Times New Roman" w:cs="Times New Roman"/>
-          <w:sz w:val="24"/>
-          <w:szCs w:val="24"/>
-        </w:rPr>
-        <w:t>gr.vertices</w:t>
-      </w:r>
-      <w:proofErr w:type="spellEnd"/>
-      <w:r>
-        <w:rPr>
-          <w:rFonts w:ascii="Times New Roman" w:hAnsi="Times New Roman" w:cs="Times New Roman"/>
-          <w:sz w:val="24"/>
-          <w:szCs w:val="24"/>
-        </w:rPr>
-        <w:t xml:space="preserve"> y se le suman el primer ciclo multiplicado con el ciclo interno.</w:t>
-      </w:r>
-    </w:p>
-    <w:p>
-      <w:pPr>
-        <w:jc w:val="both"/>
-        <w:rPr>
-          <w:rFonts w:ascii="Times New Roman" w:hAnsi="Times New Roman" w:cs="Times New Roman"/>
+        <w:t>n representa la función gr.vertices y se le suman el primer ciclo multiplicado con el ciclo interno.</w:t>
+      </w:r>
+    </w:p>
+    <w:p>
+      <w:pPr>
+        <w:jc w:val="both"/>
+        <w:rPr>
+          <w:rFonts w:ascii="Times New Roman" w:hAnsi="Times New Roman" w:cs="Times New Roman"/>
+          <w:b/>
+          <w:bCs/>
           <w:sz w:val="24"/>
           <w:szCs w:val="24"/>
         </w:rPr>
@@ -395,7 +417,58 @@
           <w:szCs w:val="24"/>
           <w:highlight w:val="yellow"/>
         </w:rPr>
-        <w:t xml:space="preserve">: </w:t>
+        <w:t>:</w:t>
+      </w:r>
+      <w:r>
+        <w:rPr>
+          <w:rFonts w:ascii="Times New Roman" w:hAnsi="Times New Roman" w:cs="Times New Roman"/>
+          <w:b/>
+          <w:bCs/>
+          <w:sz w:val="24"/>
+          <w:szCs w:val="24"/>
+        </w:rPr>
+        <w:t>O(n</w:t>
+      </w:r>
+      <w:r>
+        <w:rPr>
+          <w:rFonts w:ascii="Times New Roman" w:hAnsi="Times New Roman" w:cs="Times New Roman"/>
+          <w:b/>
+          <w:bCs/>
+          <w:sz w:val="24"/>
+          <w:szCs w:val="24"/>
+          <w:vertAlign w:val="superscript"/>
+        </w:rPr>
+        <w:t>2</w:t>
+      </w:r>
+      <w:r>
+        <w:rPr>
+          <w:rFonts w:ascii="Times New Roman" w:hAnsi="Times New Roman" w:cs="Times New Roman"/>
+          <w:b/>
+          <w:bCs/>
+          <w:sz w:val="24"/>
+          <w:szCs w:val="24"/>
+        </w:rPr>
+        <w:t>)</w:t>
+      </w:r>
+    </w:p>
+    <w:p>
+      <w:pPr>
+        <w:jc w:val="both"/>
+        <w:rPr>
+          <w:rFonts w:ascii="Times New Roman" w:hAnsi="Times New Roman" w:cs="Times New Roman"/>
+          <w:sz w:val="24"/>
+          <w:szCs w:val="24"/>
+        </w:rPr>
+      </w:pPr>
+      <w:r>
+        <w:rPr>
+          <w:rFonts w:ascii="Times New Roman" w:hAnsi="Times New Roman" w:cs="Times New Roman"/>
+          <w:b/>
+          <w:bCs/>
+          <w:sz w:val="24"/>
+          <w:szCs w:val="24"/>
+        </w:rPr>
+        <w:t>En este requerimiento el algoritmo Dijsktra y el grafo son los pasos que mas uso tienen al momento de ejecutarlo.</w:t>
       </w:r>
     </w:p>
     <w:p>
@@ -451,45 +524,8 @@
           <w:szCs w:val="24"/>
           <w:highlight w:val="yellow"/>
         </w:rPr>
-        <w:t>(</w:t>
-      </w:r>
-      <w:proofErr w:type="spellStart"/>
-      <w:r>
-        <w:rPr>
-          <w:rFonts w:ascii="Times New Roman" w:hAnsi="Times New Roman" w:cs="Times New Roman"/>
-          <w:b/>
-          <w:bCs/>
-          <w:sz w:val="24"/>
-          <w:szCs w:val="24"/>
-          <w:highlight w:val="yellow"/>
-        </w:rPr>
-        <w:t>n+p</w:t>
-      </w:r>
-      <w:proofErr w:type="spellEnd"/>
-      <w:r>
-        <w:rPr>
-          <w:rFonts w:ascii="Times New Roman" w:hAnsi="Times New Roman" w:cs="Times New Roman"/>
-          <w:b/>
-          <w:bCs/>
-          <w:sz w:val="24"/>
-          <w:szCs w:val="24"/>
-          <w:highlight w:val="yellow"/>
-        </w:rPr>
-        <w:t>)+(</w:t>
-      </w:r>
-      <w:proofErr w:type="spellStart"/>
-      <w:r>
-        <w:rPr>
-          <w:rFonts w:ascii="Times New Roman" w:hAnsi="Times New Roman" w:cs="Times New Roman"/>
-          <w:b/>
-          <w:bCs/>
-          <w:sz w:val="24"/>
-          <w:szCs w:val="24"/>
-          <w:highlight w:val="yellow"/>
-        </w:rPr>
-        <w:t>q+s</w:t>
-      </w:r>
-      <w:proofErr w:type="spellEnd"/>
+        <w:t>(n+p)+(q+s</w:t>
+      </w:r>
       <w:r>
         <w:rPr>
           <w:rFonts w:ascii="Times New Roman" w:hAnsi="Times New Roman" w:cs="Times New Roman"/>
@@ -525,61 +561,7 @@
           <w:sz w:val="24"/>
           <w:szCs w:val="24"/>
         </w:rPr>
-        <w:t xml:space="preserve">n se refiere al </w:t>
-      </w:r>
-      <w:proofErr w:type="spellStart"/>
-      <w:r>
-        <w:rPr>
-          <w:rFonts w:ascii="Times New Roman" w:hAnsi="Times New Roman" w:cs="Times New Roman"/>
-          <w:sz w:val="24"/>
-          <w:szCs w:val="24"/>
-        </w:rPr>
-        <w:t>prim.PrimMST</w:t>
-      </w:r>
-      <w:proofErr w:type="spellEnd"/>
-      <w:r>
-        <w:rPr>
-          <w:rFonts w:ascii="Times New Roman" w:hAnsi="Times New Roman" w:cs="Times New Roman"/>
-          <w:sz w:val="24"/>
-          <w:szCs w:val="24"/>
-        </w:rPr>
-        <w:t xml:space="preserve"> el cual es un algoritmo de búsqueda en grafo y p se refiere a </w:t>
-      </w:r>
-      <w:proofErr w:type="spellStart"/>
-      <w:r>
-        <w:rPr>
-          <w:rFonts w:ascii="Times New Roman" w:hAnsi="Times New Roman" w:cs="Times New Roman"/>
-          <w:sz w:val="24"/>
-          <w:szCs w:val="24"/>
-        </w:rPr>
-        <w:t>prim.prim</w:t>
-      </w:r>
-      <w:proofErr w:type="spellEnd"/>
-      <w:r>
-        <w:rPr>
-          <w:rFonts w:ascii="Times New Roman" w:hAnsi="Times New Roman" w:cs="Times New Roman"/>
-          <w:sz w:val="24"/>
-          <w:szCs w:val="24"/>
-        </w:rPr>
-        <w:t xml:space="preserve"> el cual es un algoritmo de búsqueda con pesos relajados mientras que q y s se refiere a los dos ciclos </w:t>
-      </w:r>
-      <w:proofErr w:type="spellStart"/>
-      <w:r>
-        <w:rPr>
-          <w:rFonts w:ascii="Times New Roman" w:hAnsi="Times New Roman" w:cs="Times New Roman"/>
-          <w:sz w:val="24"/>
-          <w:szCs w:val="24"/>
-        </w:rPr>
-        <w:t>for</w:t>
-      </w:r>
-      <w:proofErr w:type="spellEnd"/>
-      <w:r>
-        <w:rPr>
-          <w:rFonts w:ascii="Times New Roman" w:hAnsi="Times New Roman" w:cs="Times New Roman"/>
-          <w:sz w:val="24"/>
-          <w:szCs w:val="24"/>
-        </w:rPr>
-        <w:t xml:space="preserve"> que se usan en el requerimiento.</w:t>
+        <w:t>n se refiere al prim.PrimMST el cual es un algoritmo de búsqueda en grafo y p se refiere a prim.prim el cual es un algoritmo de búsqueda con pesos relajados mientras que q y s se refiere a los dos ciclos for que se usan en el requerimiento.</w:t>
       </w:r>
     </w:p>
     <w:p>
@@ -626,7 +608,6 @@
         </w:rPr>
         <w:t>: O(</w:t>
       </w:r>
-      <w:proofErr w:type="spellStart"/>
       <w:r>
         <w:rPr>
           <w:rFonts w:ascii="Times New Roman" w:hAnsi="Times New Roman" w:cs="Times New Roman"/>
@@ -660,7 +641,6 @@
         </w:rPr>
         <w:t>+m</w:t>
       </w:r>
-      <w:proofErr w:type="spellEnd"/>
       <w:r>
         <w:rPr>
           <w:rFonts w:ascii="Times New Roman" w:hAnsi="Times New Roman" w:cs="Times New Roman"/>
@@ -688,81 +668,7 @@
           <w:sz w:val="24"/>
           <w:szCs w:val="24"/>
         </w:rPr>
-        <w:t xml:space="preserve">En este requerimiento p se refiere a la complejidad de buscar los adyacentes en un grafo </w:t>
-      </w:r>
-      <w:r>
-        <w:rPr>
-          <w:rFonts w:ascii="Times New Roman" w:hAnsi="Times New Roman" w:cs="Times New Roman"/>
-          <w:sz w:val="24"/>
-          <w:szCs w:val="24"/>
-        </w:rPr>
-        <w:t xml:space="preserve">mientras que </w:t>
-      </w:r>
-      <w:r>
-        <w:rPr>
-          <w:rFonts w:ascii="Times New Roman" w:hAnsi="Times New Roman" w:cs="Times New Roman"/>
-          <w:sz w:val="24"/>
-          <w:szCs w:val="24"/>
-        </w:rPr>
-        <w:t xml:space="preserve">n </w:t>
-      </w:r>
-      <w:r>
-        <w:rPr>
-          <w:rFonts w:ascii="Times New Roman" w:hAnsi="Times New Roman" w:cs="Times New Roman"/>
-          <w:sz w:val="24"/>
-          <w:szCs w:val="24"/>
-        </w:rPr>
-        <w:t xml:space="preserve">y </w:t>
-      </w:r>
-      <w:r>
-        <w:rPr>
-          <w:rFonts w:ascii="Times New Roman" w:hAnsi="Times New Roman" w:cs="Times New Roman"/>
-          <w:sz w:val="24"/>
-          <w:szCs w:val="24"/>
-        </w:rPr>
-        <w:t xml:space="preserve">m </w:t>
-      </w:r>
-      <w:r>
-        <w:rPr>
-          <w:rFonts w:ascii="Times New Roman" w:hAnsi="Times New Roman" w:cs="Times New Roman"/>
-          <w:sz w:val="24"/>
-          <w:szCs w:val="24"/>
-        </w:rPr>
-        <w:t xml:space="preserve">se refiere a los dos ciclos </w:t>
-      </w:r>
-      <w:proofErr w:type="spellStart"/>
-      <w:r>
-        <w:rPr>
-          <w:rFonts w:ascii="Times New Roman" w:hAnsi="Times New Roman" w:cs="Times New Roman"/>
-          <w:sz w:val="24"/>
-          <w:szCs w:val="24"/>
-        </w:rPr>
-        <w:t>for</w:t>
-      </w:r>
-      <w:proofErr w:type="spellEnd"/>
-      <w:r>
-        <w:rPr>
-          <w:rFonts w:ascii="Times New Roman" w:hAnsi="Times New Roman" w:cs="Times New Roman"/>
-          <w:sz w:val="24"/>
-          <w:szCs w:val="24"/>
-        </w:rPr>
-        <w:t xml:space="preserve"> que se usan en el </w:t>
-      </w:r>
-      <w:r>
-        <w:rPr>
-          <w:rFonts w:ascii="Times New Roman" w:hAnsi="Times New Roman" w:cs="Times New Roman"/>
-          <w:sz w:val="24"/>
-          <w:szCs w:val="24"/>
-        </w:rPr>
-        <w:t>requerimiento</w:t>
-      </w:r>
-      <w:r>
-        <w:rPr>
-          <w:rFonts w:ascii="Times New Roman" w:hAnsi="Times New Roman" w:cs="Times New Roman"/>
-          <w:sz w:val="24"/>
-          <w:szCs w:val="24"/>
-        </w:rPr>
-        <w:t>.</w:t>
+        <w:t>En este requerimiento p se refiere a la complejidad de buscar los adyacentes en un grafo mientras que n y m se refiere a los dos ciclos for que se usan en el requerimiento.</w:t>
       </w:r>
     </w:p>
     <w:p>

</xml_diff>